<commit_message>
Pruebas listas :). Falta formatear bien los diseños
</commit_message>
<xml_diff>
--- a/Desktop/Seguimiento2/docs/Casos de prueba.docx
+++ b/Desktop/Seguimiento2/docs/Casos de prueba.docx
@@ -437,7 +437,37 @@
                 <w:szCs w:val="20"/>
                 <w:lang w:val="es-MX" w:eastAsia="es-MX"/>
               </w:rPr>
-              <w:t>que un cliente se registre correctamente</w:t>
+              <w:t xml:space="preserve">que un cliente </w:t>
+            </w:r>
+            <w:r>
+              <w:rPr>
+                <w:rFonts w:ascii="Arial" w:eastAsia="Times New Roman" w:hAnsi="Arial" w:cs="Arial"/>
+                <w:color w:val="000000"/>
+                <w:sz w:val="20"/>
+                <w:szCs w:val="20"/>
+                <w:lang w:val="es-MX" w:eastAsia="es-MX"/>
+              </w:rPr>
+              <w:t xml:space="preserve">con el penúltimo numero de la cedula impar </w:t>
+            </w:r>
+            <w:r>
+              <w:rPr>
+                <w:rFonts w:ascii="Arial" w:eastAsia="Times New Roman" w:hAnsi="Arial" w:cs="Arial"/>
+                <w:color w:val="000000"/>
+                <w:sz w:val="20"/>
+                <w:szCs w:val="20"/>
+                <w:lang w:val="es-MX" w:eastAsia="es-MX"/>
+              </w:rPr>
+              <w:t>se registre correctamente</w:t>
+            </w:r>
+            <w:r>
+              <w:rPr>
+                <w:rFonts w:ascii="Arial" w:eastAsia="Times New Roman" w:hAnsi="Arial" w:cs="Arial"/>
+                <w:color w:val="000000"/>
+                <w:sz w:val="20"/>
+                <w:szCs w:val="20"/>
+                <w:lang w:val="es-MX" w:eastAsia="es-MX"/>
+              </w:rPr>
+              <w:t xml:space="preserve"> un día par</w:t>
             </w:r>
           </w:p>
         </w:tc>
@@ -934,27 +964,779 @@
                 <w:szCs w:val="20"/>
                 <w:lang w:val="es-MX" w:eastAsia="es-MX"/>
               </w:rPr>
-              <w:t xml:space="preserve">Si es un </w:t>
-            </w:r>
-            <w:r>
-              <w:rPr>
-                <w:rFonts w:ascii="Arial" w:eastAsia="Times New Roman" w:hAnsi="Arial" w:cs="Arial"/>
-                <w:color w:val="000000"/>
-                <w:sz w:val="20"/>
-                <w:szCs w:val="20"/>
-                <w:lang w:val="es-MX" w:eastAsia="es-MX"/>
-              </w:rPr>
-              <w:t>día</w:t>
-            </w:r>
-            <w:r>
-              <w:rPr>
-                <w:rFonts w:ascii="Arial" w:eastAsia="Times New Roman" w:hAnsi="Arial" w:cs="Arial"/>
-                <w:color w:val="000000"/>
-                <w:sz w:val="20"/>
-                <w:szCs w:val="20"/>
-                <w:lang w:val="es-MX" w:eastAsia="es-MX"/>
-              </w:rPr>
-              <w:t xml:space="preserve"> par se registra exitosamente el cliente Cada uno de los atributos del nuevo cliente tiene asignada la información pasada por parámetros. Además, se suma una persona a las que intentaron entrar.</w:t>
+              <w:t>E</w:t>
+            </w:r>
+            <w:r>
+              <w:rPr>
+                <w:rFonts w:ascii="Arial" w:eastAsia="Times New Roman" w:hAnsi="Arial" w:cs="Arial"/>
+                <w:color w:val="000000"/>
+                <w:sz w:val="20"/>
+                <w:szCs w:val="20"/>
+                <w:lang w:val="es-MX" w:eastAsia="es-MX"/>
+              </w:rPr>
+              <w:t xml:space="preserve">l cliente </w:t>
+            </w:r>
+            <w:r>
+              <w:rPr>
+                <w:rFonts w:ascii="Arial" w:eastAsia="Times New Roman" w:hAnsi="Arial" w:cs="Arial"/>
+                <w:color w:val="000000"/>
+                <w:sz w:val="20"/>
+                <w:szCs w:val="20"/>
+                <w:lang w:val="es-MX" w:eastAsia="es-MX"/>
+              </w:rPr>
+              <w:t>se registra exitosamente.</w:t>
+            </w:r>
+            <w:r>
+              <w:rPr>
+                <w:rFonts w:ascii="Arial" w:eastAsia="Times New Roman" w:hAnsi="Arial" w:cs="Arial"/>
+                <w:color w:val="000000"/>
+                <w:sz w:val="20"/>
+                <w:szCs w:val="20"/>
+                <w:lang w:val="es-MX" w:eastAsia="es-MX"/>
+              </w:rPr>
+              <w:t xml:space="preserve"> Cada uno de los atributos del nuevo cliente tiene asignada la información pasada por parámetros. Además, se suma una persona a las que intentaron entrar.</w:t>
+            </w:r>
+          </w:p>
+        </w:tc>
+      </w:tr>
+    </w:tbl>
+    <w:p>
+      <w:pPr>
+        <w:rPr>
+          <w:rFonts w:ascii="Arial" w:hAnsi="Arial" w:cs="Arial"/>
+          <w:sz w:val="20"/>
+          <w:szCs w:val="20"/>
+        </w:rPr>
+      </w:pPr>
+    </w:p>
+    <w:tbl>
+      <w:tblPr>
+        <w:tblW w:w="0" w:type="auto"/>
+        <w:tblCellMar>
+          <w:top w:w="15" w:type="dxa"/>
+          <w:left w:w="15" w:type="dxa"/>
+          <w:bottom w:w="15" w:type="dxa"/>
+          <w:right w:w="15" w:type="dxa"/>
+        </w:tblCellMar>
+        <w:tblLook w:val="04A0" w:firstRow="1" w:lastRow="0" w:firstColumn="1" w:lastColumn="0" w:noHBand="0" w:noVBand="1"/>
+      </w:tblPr>
+      <w:tblGrid>
+        <w:gridCol w:w="1178"/>
+        <w:gridCol w:w="1634"/>
+        <w:gridCol w:w="1535"/>
+        <w:gridCol w:w="2074"/>
+        <w:gridCol w:w="2397"/>
+      </w:tblGrid>
+      <w:tr>
+        <w:trPr>
+          <w:trHeight w:val="400"/>
+        </w:trPr>
+        <w:tc>
+          <w:tcPr>
+            <w:tcW w:w="0" w:type="auto"/>
+            <w:gridSpan w:val="5"/>
+            <w:tcBorders>
+              <w:top w:val="single" w:sz="8" w:space="0" w:color="000000"/>
+              <w:left w:val="single" w:sz="8" w:space="0" w:color="000000"/>
+              <w:bottom w:val="single" w:sz="8" w:space="0" w:color="000000"/>
+              <w:right w:val="single" w:sz="8" w:space="0" w:color="000000"/>
+            </w:tcBorders>
+            <w:tcMar>
+              <w:top w:w="100" w:type="dxa"/>
+              <w:left w:w="100" w:type="dxa"/>
+              <w:bottom w:w="100" w:type="dxa"/>
+              <w:right w:w="100" w:type="dxa"/>
+            </w:tcMar>
+            <w:hideMark/>
+          </w:tcPr>
+          <w:p>
+            <w:pPr>
+              <w:spacing w:after="0" w:line="240" w:lineRule="auto"/>
+              <w:rPr>
+                <w:rFonts w:ascii="Arial" w:eastAsia="Times New Roman" w:hAnsi="Arial" w:cs="Arial"/>
+                <w:sz w:val="20"/>
+                <w:szCs w:val="20"/>
+                <w:lang w:val="es-MX" w:eastAsia="es-MX"/>
+              </w:rPr>
+            </w:pPr>
+            <w:r>
+              <w:rPr>
+                <w:rFonts w:ascii="Arial" w:eastAsia="Times New Roman" w:hAnsi="Arial" w:cs="Arial"/>
+                <w:b/>
+                <w:bCs/>
+                <w:color w:val="000000"/>
+                <w:sz w:val="20"/>
+                <w:szCs w:val="20"/>
+                <w:lang w:val="es-MX" w:eastAsia="es-MX"/>
+              </w:rPr>
+              <w:t>Objetivo de la Prueba:</w:t>
+            </w:r>
+            <w:r>
+              <w:rPr>
+                <w:rFonts w:ascii="Arial" w:eastAsia="Times New Roman" w:hAnsi="Arial" w:cs="Arial"/>
+                <w:color w:val="000000"/>
+                <w:sz w:val="20"/>
+                <w:szCs w:val="20"/>
+                <w:lang w:val="es-MX" w:eastAsia="es-MX"/>
+              </w:rPr>
+              <w:t xml:space="preserve"> </w:t>
+            </w:r>
+            <w:r>
+              <w:rPr>
+                <w:rFonts w:ascii="Arial" w:eastAsia="Times New Roman" w:hAnsi="Arial" w:cs="Arial"/>
+                <w:color w:val="000000"/>
+                <w:sz w:val="20"/>
+                <w:szCs w:val="20"/>
+                <w:lang w:val="es-MX" w:eastAsia="es-MX"/>
+              </w:rPr>
+              <w:t xml:space="preserve">Verificar </w:t>
+            </w:r>
+            <w:r>
+              <w:rPr>
+                <w:rFonts w:ascii="Arial" w:eastAsia="Times New Roman" w:hAnsi="Arial" w:cs="Arial"/>
+                <w:color w:val="000000"/>
+                <w:sz w:val="20"/>
+                <w:szCs w:val="20"/>
+                <w:lang w:val="es-MX" w:eastAsia="es-MX"/>
+              </w:rPr>
+              <w:t xml:space="preserve">que un cliente </w:t>
+            </w:r>
+            <w:r>
+              <w:rPr>
+                <w:rFonts w:ascii="Arial" w:eastAsia="Times New Roman" w:hAnsi="Arial" w:cs="Arial"/>
+                <w:color w:val="000000"/>
+                <w:sz w:val="20"/>
+                <w:szCs w:val="20"/>
+                <w:lang w:val="es-MX" w:eastAsia="es-MX"/>
+              </w:rPr>
+              <w:t xml:space="preserve">con </w:t>
+            </w:r>
+            <w:r>
+              <w:rPr>
+                <w:rFonts w:ascii="Arial" w:eastAsia="Times New Roman" w:hAnsi="Arial" w:cs="Arial"/>
+                <w:color w:val="000000"/>
+                <w:sz w:val="20"/>
+                <w:szCs w:val="20"/>
+                <w:lang w:val="es-MX" w:eastAsia="es-MX"/>
+              </w:rPr>
+              <w:t xml:space="preserve">el </w:t>
+            </w:r>
+            <w:r>
+              <w:rPr>
+                <w:rFonts w:ascii="Arial" w:eastAsia="Times New Roman" w:hAnsi="Arial" w:cs="Arial"/>
+                <w:color w:val="000000"/>
+                <w:sz w:val="20"/>
+                <w:szCs w:val="20"/>
+                <w:lang w:val="es-MX" w:eastAsia="es-MX"/>
+              </w:rPr>
+              <w:t xml:space="preserve">penúltimo numero de la cedula par </w:t>
+            </w:r>
+            <w:r>
+              <w:rPr>
+                <w:rFonts w:ascii="Arial" w:eastAsia="Times New Roman" w:hAnsi="Arial" w:cs="Arial"/>
+                <w:color w:val="000000"/>
+                <w:sz w:val="20"/>
+                <w:szCs w:val="20"/>
+                <w:lang w:val="es-MX" w:eastAsia="es-MX"/>
+              </w:rPr>
+              <w:t>se registre correctamente</w:t>
+            </w:r>
+            <w:r>
+              <w:rPr>
+                <w:rFonts w:ascii="Arial" w:eastAsia="Times New Roman" w:hAnsi="Arial" w:cs="Arial"/>
+                <w:color w:val="000000"/>
+                <w:sz w:val="20"/>
+                <w:szCs w:val="20"/>
+                <w:lang w:val="es-MX" w:eastAsia="es-MX"/>
+              </w:rPr>
+              <w:t xml:space="preserve"> un día </w:t>
+            </w:r>
+            <w:r>
+              <w:rPr>
+                <w:rFonts w:ascii="Arial" w:eastAsia="Times New Roman" w:hAnsi="Arial" w:cs="Arial"/>
+                <w:color w:val="000000"/>
+                <w:sz w:val="20"/>
+                <w:szCs w:val="20"/>
+                <w:lang w:val="es-MX" w:eastAsia="es-MX"/>
+              </w:rPr>
+              <w:t>im</w:t>
+            </w:r>
+            <w:r>
+              <w:rPr>
+                <w:rFonts w:ascii="Arial" w:eastAsia="Times New Roman" w:hAnsi="Arial" w:cs="Arial"/>
+                <w:color w:val="000000"/>
+                <w:sz w:val="20"/>
+                <w:szCs w:val="20"/>
+                <w:lang w:val="es-MX" w:eastAsia="es-MX"/>
+              </w:rPr>
+              <w:t>par</w:t>
+            </w:r>
+          </w:p>
+        </w:tc>
+      </w:tr>
+      <w:tr>
+        <w:tc>
+          <w:tcPr>
+            <w:tcW w:w="0" w:type="auto"/>
+            <w:tcBorders>
+              <w:top w:val="single" w:sz="8" w:space="0" w:color="000000"/>
+              <w:left w:val="single" w:sz="8" w:space="0" w:color="000000"/>
+              <w:bottom w:val="single" w:sz="8" w:space="0" w:color="000000"/>
+              <w:right w:val="single" w:sz="8" w:space="0" w:color="000000"/>
+            </w:tcBorders>
+            <w:shd w:val="clear" w:color="auto" w:fill="EFEFEF"/>
+            <w:tcMar>
+              <w:top w:w="100" w:type="dxa"/>
+              <w:left w:w="100" w:type="dxa"/>
+              <w:bottom w:w="100" w:type="dxa"/>
+              <w:right w:w="100" w:type="dxa"/>
+            </w:tcMar>
+            <w:hideMark/>
+          </w:tcPr>
+          <w:p>
+            <w:pPr>
+              <w:spacing w:after="0" w:line="240" w:lineRule="auto"/>
+              <w:rPr>
+                <w:rFonts w:ascii="Arial" w:eastAsia="Times New Roman" w:hAnsi="Arial" w:cs="Arial"/>
+                <w:sz w:val="20"/>
+                <w:szCs w:val="20"/>
+                <w:lang w:val="es-MX" w:eastAsia="es-MX"/>
+              </w:rPr>
+            </w:pPr>
+            <w:r>
+              <w:rPr>
+                <w:rFonts w:ascii="Arial" w:eastAsia="Times New Roman" w:hAnsi="Arial" w:cs="Arial"/>
+                <w:b/>
+                <w:bCs/>
+                <w:color w:val="000000"/>
+                <w:sz w:val="20"/>
+                <w:szCs w:val="20"/>
+                <w:lang w:val="es-MX" w:eastAsia="es-MX"/>
+              </w:rPr>
+              <w:t>Clase</w:t>
+            </w:r>
+          </w:p>
+        </w:tc>
+        <w:tc>
+          <w:tcPr>
+            <w:tcW w:w="0" w:type="auto"/>
+            <w:tcBorders>
+              <w:top w:val="single" w:sz="8" w:space="0" w:color="000000"/>
+              <w:left w:val="single" w:sz="8" w:space="0" w:color="000000"/>
+              <w:bottom w:val="single" w:sz="8" w:space="0" w:color="000000"/>
+              <w:right w:val="single" w:sz="8" w:space="0" w:color="000000"/>
+            </w:tcBorders>
+            <w:shd w:val="clear" w:color="auto" w:fill="EFEFEF"/>
+            <w:tcMar>
+              <w:top w:w="100" w:type="dxa"/>
+              <w:left w:w="100" w:type="dxa"/>
+              <w:bottom w:w="100" w:type="dxa"/>
+              <w:right w:w="100" w:type="dxa"/>
+            </w:tcMar>
+            <w:hideMark/>
+          </w:tcPr>
+          <w:p>
+            <w:pPr>
+              <w:spacing w:after="0" w:line="240" w:lineRule="auto"/>
+              <w:rPr>
+                <w:rFonts w:ascii="Arial" w:eastAsia="Times New Roman" w:hAnsi="Arial" w:cs="Arial"/>
+                <w:sz w:val="20"/>
+                <w:szCs w:val="20"/>
+                <w:lang w:val="es-MX" w:eastAsia="es-MX"/>
+              </w:rPr>
+            </w:pPr>
+            <w:r>
+              <w:rPr>
+                <w:rFonts w:ascii="Arial" w:eastAsia="Times New Roman" w:hAnsi="Arial" w:cs="Arial"/>
+                <w:b/>
+                <w:bCs/>
+                <w:color w:val="000000"/>
+                <w:sz w:val="20"/>
+                <w:szCs w:val="20"/>
+                <w:lang w:val="es-MX" w:eastAsia="es-MX"/>
+              </w:rPr>
+              <w:t>Método</w:t>
+            </w:r>
+          </w:p>
+        </w:tc>
+        <w:tc>
+          <w:tcPr>
+            <w:tcW w:w="0" w:type="auto"/>
+            <w:tcBorders>
+              <w:top w:val="single" w:sz="8" w:space="0" w:color="000000"/>
+              <w:left w:val="single" w:sz="8" w:space="0" w:color="000000"/>
+              <w:bottom w:val="single" w:sz="8" w:space="0" w:color="000000"/>
+              <w:right w:val="single" w:sz="8" w:space="0" w:color="000000"/>
+            </w:tcBorders>
+            <w:shd w:val="clear" w:color="auto" w:fill="EFEFEF"/>
+            <w:tcMar>
+              <w:top w:w="100" w:type="dxa"/>
+              <w:left w:w="100" w:type="dxa"/>
+              <w:bottom w:w="100" w:type="dxa"/>
+              <w:right w:w="100" w:type="dxa"/>
+            </w:tcMar>
+            <w:hideMark/>
+          </w:tcPr>
+          <w:p>
+            <w:pPr>
+              <w:spacing w:after="0" w:line="240" w:lineRule="auto"/>
+              <w:rPr>
+                <w:rFonts w:ascii="Arial" w:eastAsia="Times New Roman" w:hAnsi="Arial" w:cs="Arial"/>
+                <w:sz w:val="20"/>
+                <w:szCs w:val="20"/>
+                <w:lang w:val="es-MX" w:eastAsia="es-MX"/>
+              </w:rPr>
+            </w:pPr>
+            <w:r>
+              <w:rPr>
+                <w:rFonts w:ascii="Arial" w:eastAsia="Times New Roman" w:hAnsi="Arial" w:cs="Arial"/>
+                <w:b/>
+                <w:bCs/>
+                <w:color w:val="000000"/>
+                <w:sz w:val="20"/>
+                <w:szCs w:val="20"/>
+                <w:lang w:val="es-MX" w:eastAsia="es-MX"/>
+              </w:rPr>
+              <w:t>Escenario</w:t>
+            </w:r>
+          </w:p>
+        </w:tc>
+        <w:tc>
+          <w:tcPr>
+            <w:tcW w:w="0" w:type="auto"/>
+            <w:tcBorders>
+              <w:top w:val="single" w:sz="8" w:space="0" w:color="000000"/>
+              <w:left w:val="single" w:sz="8" w:space="0" w:color="000000"/>
+              <w:bottom w:val="single" w:sz="8" w:space="0" w:color="000000"/>
+              <w:right w:val="single" w:sz="8" w:space="0" w:color="000000"/>
+            </w:tcBorders>
+            <w:shd w:val="clear" w:color="auto" w:fill="EFEFEF"/>
+            <w:tcMar>
+              <w:top w:w="100" w:type="dxa"/>
+              <w:left w:w="100" w:type="dxa"/>
+              <w:bottom w:w="100" w:type="dxa"/>
+              <w:right w:w="100" w:type="dxa"/>
+            </w:tcMar>
+            <w:hideMark/>
+          </w:tcPr>
+          <w:p>
+            <w:pPr>
+              <w:spacing w:after="0" w:line="240" w:lineRule="auto"/>
+              <w:rPr>
+                <w:rFonts w:ascii="Arial" w:eastAsia="Times New Roman" w:hAnsi="Arial" w:cs="Arial"/>
+                <w:sz w:val="20"/>
+                <w:szCs w:val="20"/>
+                <w:lang w:val="es-MX" w:eastAsia="es-MX"/>
+              </w:rPr>
+            </w:pPr>
+            <w:r>
+              <w:rPr>
+                <w:rFonts w:ascii="Arial" w:eastAsia="Times New Roman" w:hAnsi="Arial" w:cs="Arial"/>
+                <w:b/>
+                <w:bCs/>
+                <w:color w:val="000000"/>
+                <w:sz w:val="20"/>
+                <w:szCs w:val="20"/>
+                <w:lang w:val="es-MX" w:eastAsia="es-MX"/>
+              </w:rPr>
+              <w:t>Valores de Entrada</w:t>
+            </w:r>
+          </w:p>
+        </w:tc>
+        <w:tc>
+          <w:tcPr>
+            <w:tcW w:w="0" w:type="auto"/>
+            <w:tcBorders>
+              <w:top w:val="single" w:sz="8" w:space="0" w:color="000000"/>
+              <w:left w:val="single" w:sz="8" w:space="0" w:color="000000"/>
+              <w:bottom w:val="single" w:sz="8" w:space="0" w:color="000000"/>
+              <w:right w:val="single" w:sz="8" w:space="0" w:color="000000"/>
+            </w:tcBorders>
+            <w:shd w:val="clear" w:color="auto" w:fill="EFEFEF"/>
+            <w:tcMar>
+              <w:top w:w="100" w:type="dxa"/>
+              <w:left w:w="100" w:type="dxa"/>
+              <w:bottom w:w="100" w:type="dxa"/>
+              <w:right w:w="100" w:type="dxa"/>
+            </w:tcMar>
+            <w:hideMark/>
+          </w:tcPr>
+          <w:p>
+            <w:pPr>
+              <w:spacing w:after="0" w:line="240" w:lineRule="auto"/>
+              <w:rPr>
+                <w:rFonts w:ascii="Arial" w:eastAsia="Times New Roman" w:hAnsi="Arial" w:cs="Arial"/>
+                <w:sz w:val="20"/>
+                <w:szCs w:val="20"/>
+                <w:lang w:val="es-MX" w:eastAsia="es-MX"/>
+              </w:rPr>
+            </w:pPr>
+            <w:r>
+              <w:rPr>
+                <w:rFonts w:ascii="Arial" w:eastAsia="Times New Roman" w:hAnsi="Arial" w:cs="Arial"/>
+                <w:b/>
+                <w:bCs/>
+                <w:color w:val="000000"/>
+                <w:sz w:val="20"/>
+                <w:szCs w:val="20"/>
+                <w:lang w:val="es-MX" w:eastAsia="es-MX"/>
+              </w:rPr>
+              <w:t>Resultado</w:t>
+            </w:r>
+          </w:p>
+        </w:tc>
+      </w:tr>
+      <w:tr>
+        <w:tc>
+          <w:tcPr>
+            <w:tcW w:w="0" w:type="auto"/>
+            <w:tcBorders>
+              <w:top w:val="single" w:sz="8" w:space="0" w:color="000000"/>
+              <w:left w:val="single" w:sz="8" w:space="0" w:color="000000"/>
+              <w:bottom w:val="single" w:sz="8" w:space="0" w:color="000000"/>
+              <w:right w:val="single" w:sz="8" w:space="0" w:color="000000"/>
+            </w:tcBorders>
+            <w:tcMar>
+              <w:top w:w="100" w:type="dxa"/>
+              <w:left w:w="100" w:type="dxa"/>
+              <w:bottom w:w="100" w:type="dxa"/>
+              <w:right w:w="100" w:type="dxa"/>
+            </w:tcMar>
+            <w:hideMark/>
+          </w:tcPr>
+          <w:p>
+            <w:pPr>
+              <w:spacing w:after="0" w:line="240" w:lineRule="auto"/>
+              <w:rPr>
+                <w:rFonts w:ascii="Arial" w:eastAsia="Times New Roman" w:hAnsi="Arial" w:cs="Arial"/>
+                <w:sz w:val="20"/>
+                <w:szCs w:val="20"/>
+                <w:lang w:val="es-MX" w:eastAsia="es-MX"/>
+              </w:rPr>
+            </w:pPr>
+            <w:proofErr w:type="spellStart"/>
+            <w:r>
+              <w:rPr>
+                <w:rFonts w:ascii="Arial" w:eastAsia="Times New Roman" w:hAnsi="Arial" w:cs="Arial"/>
+                <w:sz w:val="20"/>
+                <w:szCs w:val="20"/>
+                <w:lang w:val="es-MX" w:eastAsia="es-MX"/>
+              </w:rPr>
+              <w:t>MiniMarket</w:t>
+            </w:r>
+            <w:proofErr w:type="spellEnd"/>
+          </w:p>
+        </w:tc>
+        <w:tc>
+          <w:tcPr>
+            <w:tcW w:w="0" w:type="auto"/>
+            <w:tcBorders>
+              <w:top w:val="single" w:sz="8" w:space="0" w:color="000000"/>
+              <w:left w:val="single" w:sz="8" w:space="0" w:color="000000"/>
+              <w:bottom w:val="single" w:sz="8" w:space="0" w:color="000000"/>
+              <w:right w:val="single" w:sz="8" w:space="0" w:color="000000"/>
+            </w:tcBorders>
+            <w:tcMar>
+              <w:top w:w="100" w:type="dxa"/>
+              <w:left w:w="100" w:type="dxa"/>
+              <w:bottom w:w="100" w:type="dxa"/>
+              <w:right w:w="100" w:type="dxa"/>
+            </w:tcMar>
+            <w:hideMark/>
+          </w:tcPr>
+          <w:p>
+            <w:pPr>
+              <w:spacing w:after="0" w:line="240" w:lineRule="auto"/>
+              <w:rPr>
+                <w:rFonts w:ascii="Arial" w:eastAsia="Times New Roman" w:hAnsi="Arial" w:cs="Arial"/>
+                <w:sz w:val="20"/>
+                <w:szCs w:val="20"/>
+                <w:lang w:val="es-MX" w:eastAsia="es-MX"/>
+              </w:rPr>
+            </w:pPr>
+            <w:proofErr w:type="spellStart"/>
+            <w:r>
+              <w:rPr>
+                <w:rFonts w:ascii="Arial" w:eastAsia="Times New Roman" w:hAnsi="Arial" w:cs="Arial"/>
+                <w:sz w:val="20"/>
+                <w:szCs w:val="20"/>
+                <w:lang w:val="es-MX" w:eastAsia="es-MX"/>
+              </w:rPr>
+              <w:t>registerAPerson</w:t>
+            </w:r>
+            <w:proofErr w:type="spellEnd"/>
+          </w:p>
+        </w:tc>
+        <w:tc>
+          <w:tcPr>
+            <w:tcW w:w="0" w:type="auto"/>
+            <w:tcBorders>
+              <w:top w:val="single" w:sz="8" w:space="0" w:color="000000"/>
+              <w:left w:val="single" w:sz="8" w:space="0" w:color="000000"/>
+              <w:bottom w:val="single" w:sz="8" w:space="0" w:color="000000"/>
+              <w:right w:val="single" w:sz="8" w:space="0" w:color="000000"/>
+            </w:tcBorders>
+            <w:tcMar>
+              <w:top w:w="100" w:type="dxa"/>
+              <w:left w:w="100" w:type="dxa"/>
+              <w:bottom w:w="100" w:type="dxa"/>
+              <w:right w:w="100" w:type="dxa"/>
+            </w:tcMar>
+            <w:hideMark/>
+          </w:tcPr>
+          <w:p>
+            <w:pPr>
+              <w:spacing w:after="0" w:line="240" w:lineRule="auto"/>
+              <w:rPr>
+                <w:rFonts w:ascii="Arial" w:eastAsia="Times New Roman" w:hAnsi="Arial" w:cs="Arial"/>
+                <w:sz w:val="20"/>
+                <w:szCs w:val="20"/>
+                <w:lang w:val="es-MX" w:eastAsia="es-MX"/>
+              </w:rPr>
+            </w:pPr>
+            <w:r>
+              <w:rPr>
+                <w:rFonts w:ascii="Arial" w:eastAsia="Times New Roman" w:hAnsi="Arial" w:cs="Arial"/>
+                <w:color w:val="000000"/>
+                <w:sz w:val="20"/>
+                <w:szCs w:val="20"/>
+                <w:lang w:val="es-MX" w:eastAsia="es-MX"/>
+              </w:rPr>
+              <w:t>setupScenary1</w:t>
+            </w:r>
+          </w:p>
+        </w:tc>
+        <w:tc>
+          <w:tcPr>
+            <w:tcW w:w="0" w:type="auto"/>
+            <w:tcBorders>
+              <w:top w:val="single" w:sz="8" w:space="0" w:color="000000"/>
+              <w:left w:val="single" w:sz="8" w:space="0" w:color="000000"/>
+              <w:bottom w:val="single" w:sz="8" w:space="0" w:color="000000"/>
+              <w:right w:val="single" w:sz="8" w:space="0" w:color="000000"/>
+            </w:tcBorders>
+            <w:tcMar>
+              <w:top w:w="100" w:type="dxa"/>
+              <w:left w:w="100" w:type="dxa"/>
+              <w:bottom w:w="100" w:type="dxa"/>
+              <w:right w:w="100" w:type="dxa"/>
+            </w:tcMar>
+            <w:hideMark/>
+          </w:tcPr>
+          <w:p>
+            <w:pPr>
+              <w:spacing w:after="0" w:line="240" w:lineRule="auto"/>
+              <w:rPr>
+                <w:rFonts w:ascii="Arial" w:eastAsia="Times New Roman" w:hAnsi="Arial" w:cs="Arial"/>
+                <w:sz w:val="20"/>
+                <w:szCs w:val="20"/>
+                <w:lang w:val="es-MX" w:eastAsia="es-MX"/>
+              </w:rPr>
+            </w:pPr>
+            <w:proofErr w:type="spellStart"/>
+            <w:r>
+              <w:rPr>
+                <w:rFonts w:ascii="Arial" w:eastAsia="Times New Roman" w:hAnsi="Arial" w:cs="Arial"/>
+                <w:color w:val="000000"/>
+                <w:sz w:val="20"/>
+                <w:szCs w:val="20"/>
+                <w:lang w:val="es-MX" w:eastAsia="es-MX"/>
+              </w:rPr>
+              <w:t>typeId</w:t>
+            </w:r>
+            <w:proofErr w:type="spellEnd"/>
+            <w:r>
+              <w:rPr>
+                <w:rFonts w:ascii="Arial" w:eastAsia="Times New Roman" w:hAnsi="Arial" w:cs="Arial"/>
+                <w:color w:val="000000"/>
+                <w:sz w:val="20"/>
+                <w:szCs w:val="20"/>
+                <w:lang w:val="es-MX" w:eastAsia="es-MX"/>
+              </w:rPr>
+              <w:t>=</w:t>
+            </w:r>
+            <w:r>
+              <w:rPr>
+                <w:rFonts w:ascii="Arial" w:eastAsia="Times New Roman" w:hAnsi="Arial" w:cs="Arial"/>
+                <w:color w:val="000000"/>
+                <w:sz w:val="20"/>
+                <w:szCs w:val="20"/>
+                <w:lang w:val="es-MX" w:eastAsia="es-MX"/>
+              </w:rPr>
+              <w:t>2</w:t>
+            </w:r>
+          </w:p>
+          <w:p>
+            <w:pPr>
+              <w:spacing w:after="0" w:line="240" w:lineRule="auto"/>
+              <w:rPr>
+                <w:rFonts w:ascii="Arial" w:eastAsia="Times New Roman" w:hAnsi="Arial" w:cs="Arial"/>
+                <w:sz w:val="20"/>
+                <w:szCs w:val="20"/>
+                <w:lang w:val="es-MX" w:eastAsia="es-MX"/>
+              </w:rPr>
+            </w:pPr>
+            <w:proofErr w:type="spellStart"/>
+            <w:r>
+              <w:rPr>
+                <w:rFonts w:ascii="Arial" w:eastAsia="Times New Roman" w:hAnsi="Arial" w:cs="Arial"/>
+                <w:color w:val="000000"/>
+                <w:sz w:val="20"/>
+                <w:szCs w:val="20"/>
+                <w:lang w:val="es-MX" w:eastAsia="es-MX"/>
+              </w:rPr>
+              <w:t>numberId</w:t>
+            </w:r>
+            <w:proofErr w:type="spellEnd"/>
+            <w:r>
+              <w:rPr>
+                <w:rFonts w:ascii="Arial" w:eastAsia="Times New Roman" w:hAnsi="Arial" w:cs="Arial"/>
+                <w:color w:val="000000"/>
+                <w:sz w:val="20"/>
+                <w:szCs w:val="20"/>
+                <w:lang w:val="es-MX" w:eastAsia="es-MX"/>
+              </w:rPr>
+              <w:t>=”</w:t>
+            </w:r>
+            <w:r>
+              <w:rPr>
+                <w:rFonts w:ascii="Arial" w:eastAsia="Times New Roman" w:hAnsi="Arial" w:cs="Arial"/>
+                <w:color w:val="000000"/>
+                <w:sz w:val="20"/>
+                <w:szCs w:val="20"/>
+                <w:lang w:val="es-MX" w:eastAsia="es-MX"/>
+              </w:rPr>
+              <w:t>1</w:t>
+            </w:r>
+            <w:r>
+              <w:rPr>
+                <w:rFonts w:ascii="Arial" w:eastAsia="Times New Roman" w:hAnsi="Arial" w:cs="Arial"/>
+                <w:color w:val="000000"/>
+                <w:sz w:val="20"/>
+                <w:szCs w:val="20"/>
+                <w:lang w:val="es-MX" w:eastAsia="es-MX"/>
+              </w:rPr>
+              <w:t>3</w:t>
+            </w:r>
+            <w:r>
+              <w:rPr>
+                <w:rFonts w:ascii="Arial" w:eastAsia="Times New Roman" w:hAnsi="Arial" w:cs="Arial"/>
+                <w:color w:val="000000"/>
+                <w:sz w:val="20"/>
+                <w:szCs w:val="20"/>
+                <w:lang w:val="es-MX" w:eastAsia="es-MX"/>
+              </w:rPr>
+              <w:t>2</w:t>
+            </w:r>
+            <w:r>
+              <w:rPr>
+                <w:rFonts w:ascii="Arial" w:eastAsia="Times New Roman" w:hAnsi="Arial" w:cs="Arial"/>
+                <w:color w:val="000000"/>
+                <w:sz w:val="20"/>
+                <w:szCs w:val="20"/>
+                <w:lang w:val="es-MX" w:eastAsia="es-MX"/>
+              </w:rPr>
+              <w:t>57</w:t>
+            </w:r>
+            <w:r>
+              <w:rPr>
+                <w:rFonts w:ascii="Arial" w:eastAsia="Times New Roman" w:hAnsi="Arial" w:cs="Arial"/>
+                <w:color w:val="000000"/>
+                <w:sz w:val="20"/>
+                <w:szCs w:val="20"/>
+                <w:lang w:val="es-MX" w:eastAsia="es-MX"/>
+              </w:rPr>
+              <w:t>64</w:t>
+            </w:r>
+            <w:r>
+              <w:rPr>
+                <w:rFonts w:ascii="Arial" w:eastAsia="Times New Roman" w:hAnsi="Arial" w:cs="Arial"/>
+                <w:color w:val="000000"/>
+                <w:sz w:val="20"/>
+                <w:szCs w:val="20"/>
+                <w:lang w:val="es-MX" w:eastAsia="es-MX"/>
+              </w:rPr>
+              <w:t>”</w:t>
+            </w:r>
+          </w:p>
+          <w:p>
+            <w:pPr>
+              <w:spacing w:after="0" w:line="240" w:lineRule="auto"/>
+              <w:rPr>
+                <w:rFonts w:ascii="Arial" w:eastAsia="Times New Roman" w:hAnsi="Arial" w:cs="Arial"/>
+                <w:sz w:val="20"/>
+                <w:szCs w:val="20"/>
+                <w:lang w:val="es-MX" w:eastAsia="es-MX"/>
+              </w:rPr>
+            </w:pPr>
+          </w:p>
+        </w:tc>
+        <w:tc>
+          <w:tcPr>
+            <w:tcW w:w="0" w:type="auto"/>
+            <w:tcBorders>
+              <w:top w:val="single" w:sz="8" w:space="0" w:color="000000"/>
+              <w:left w:val="single" w:sz="8" w:space="0" w:color="000000"/>
+              <w:bottom w:val="single" w:sz="8" w:space="0" w:color="000000"/>
+              <w:right w:val="single" w:sz="8" w:space="0" w:color="000000"/>
+            </w:tcBorders>
+            <w:tcMar>
+              <w:top w:w="100" w:type="dxa"/>
+              <w:left w:w="100" w:type="dxa"/>
+              <w:bottom w:w="100" w:type="dxa"/>
+              <w:right w:w="100" w:type="dxa"/>
+            </w:tcMar>
+            <w:hideMark/>
+          </w:tcPr>
+          <w:p>
+            <w:pPr>
+              <w:spacing w:after="0" w:line="240" w:lineRule="auto"/>
+              <w:rPr>
+                <w:rFonts w:ascii="Arial" w:eastAsia="Times New Roman" w:hAnsi="Arial" w:cs="Arial"/>
+                <w:sz w:val="20"/>
+                <w:szCs w:val="20"/>
+                <w:lang w:val="es-MX" w:eastAsia="es-MX"/>
+              </w:rPr>
+            </w:pPr>
+            <w:r>
+              <w:rPr>
+                <w:rFonts w:ascii="Arial" w:eastAsia="Times New Roman" w:hAnsi="Arial" w:cs="Arial"/>
+                <w:color w:val="000000"/>
+                <w:sz w:val="20"/>
+                <w:szCs w:val="20"/>
+                <w:lang w:val="es-MX" w:eastAsia="es-MX"/>
+              </w:rPr>
+              <w:t>E</w:t>
+            </w:r>
+            <w:r>
+              <w:rPr>
+                <w:rFonts w:ascii="Arial" w:eastAsia="Times New Roman" w:hAnsi="Arial" w:cs="Arial"/>
+                <w:color w:val="000000"/>
+                <w:sz w:val="20"/>
+                <w:szCs w:val="20"/>
+                <w:lang w:val="es-MX" w:eastAsia="es-MX"/>
+              </w:rPr>
+              <w:t xml:space="preserve">l cliente </w:t>
+            </w:r>
+            <w:r>
+              <w:rPr>
+                <w:rFonts w:ascii="Arial" w:eastAsia="Times New Roman" w:hAnsi="Arial" w:cs="Arial"/>
+                <w:color w:val="000000"/>
+                <w:sz w:val="20"/>
+                <w:szCs w:val="20"/>
+                <w:lang w:val="es-MX" w:eastAsia="es-MX"/>
+              </w:rPr>
+              <w:t xml:space="preserve">se registra exitosamente. </w:t>
+            </w:r>
+            <w:r>
+              <w:rPr>
+                <w:rFonts w:ascii="Arial" w:eastAsia="Times New Roman" w:hAnsi="Arial" w:cs="Arial"/>
+                <w:color w:val="000000"/>
+                <w:sz w:val="20"/>
+                <w:szCs w:val="20"/>
+                <w:lang w:val="es-MX" w:eastAsia="es-MX"/>
+              </w:rPr>
+              <w:t>Cada uno de los atributos del nuevo cliente tiene asignada la información pasada por parámetros. Además, se suma una persona a las que intentaron entrar.</w:t>
             </w:r>
           </w:p>
         </w:tc>
@@ -1574,7 +2356,17 @@
                 <w:szCs w:val="20"/>
                 <w:lang w:val="es-MX" w:eastAsia="es-MX"/>
               </w:rPr>
-              <w:t xml:space="preserve"> no se registra. Además, se suma una persona a las que intentaron entrar </w:t>
+              <w:t xml:space="preserve"> no se registra. Además, se suma una </w:t>
+            </w:r>
+            <w:r>
+              <w:rPr>
+                <w:rFonts w:ascii="Arial" w:eastAsia="Times New Roman" w:hAnsi="Arial" w:cs="Arial"/>
+                <w:sz w:val="20"/>
+                <w:szCs w:val="20"/>
+                <w:lang w:val="es-MX" w:eastAsia="es-MX"/>
+              </w:rPr>
+              <w:lastRenderedPageBreak/>
+              <w:t xml:space="preserve">persona a las que intentaron entrar </w:t>
             </w:r>
           </w:p>
         </w:tc>
@@ -1679,7 +2471,27 @@
                 <w:szCs w:val="20"/>
                 <w:lang w:val="es-MX" w:eastAsia="es-MX"/>
               </w:rPr>
-              <w:t>con penúltimo número par en la cedula no se puede registrar un día par</w:t>
+              <w:t xml:space="preserve">con </w:t>
+            </w:r>
+            <w:r>
+              <w:rPr>
+                <w:rFonts w:ascii="Arial" w:eastAsia="Times New Roman" w:hAnsi="Arial" w:cs="Arial"/>
+                <w:color w:val="000000"/>
+                <w:sz w:val="20"/>
+                <w:szCs w:val="20"/>
+                <w:lang w:val="es-MX" w:eastAsia="es-MX"/>
+              </w:rPr>
+              <w:t xml:space="preserve">el </w:t>
+            </w:r>
+            <w:r>
+              <w:rPr>
+                <w:rFonts w:ascii="Arial" w:eastAsia="Times New Roman" w:hAnsi="Arial" w:cs="Arial"/>
+                <w:color w:val="000000"/>
+                <w:sz w:val="20"/>
+                <w:szCs w:val="20"/>
+                <w:lang w:val="es-MX" w:eastAsia="es-MX"/>
+              </w:rPr>
+              <w:t>penúltimo número par en la cedula no se puede registrar un día par</w:t>
             </w:r>
           </w:p>
         </w:tc>
@@ -2175,7 +2987,699 @@
                 <w:szCs w:val="20"/>
                 <w:lang w:val="es-MX" w:eastAsia="es-MX"/>
               </w:rPr>
-              <w:t>Si el día es par el cliente no se registra. Además, se suma una persona a las que intentaron entrar</w:t>
+              <w:t>E</w:t>
+            </w:r>
+            <w:r>
+              <w:rPr>
+                <w:rFonts w:ascii="Arial" w:eastAsia="Times New Roman" w:hAnsi="Arial" w:cs="Arial"/>
+                <w:sz w:val="20"/>
+                <w:szCs w:val="20"/>
+                <w:lang w:val="es-MX" w:eastAsia="es-MX"/>
+              </w:rPr>
+              <w:t>l cliente no se registra. Además, se suma una persona a las que intentaron entrar</w:t>
+            </w:r>
+          </w:p>
+        </w:tc>
+      </w:tr>
+    </w:tbl>
+    <w:p/>
+    <w:tbl>
+      <w:tblPr>
+        <w:tblW w:w="0" w:type="auto"/>
+        <w:tblCellMar>
+          <w:top w:w="15" w:type="dxa"/>
+          <w:left w:w="15" w:type="dxa"/>
+          <w:bottom w:w="15" w:type="dxa"/>
+          <w:right w:w="15" w:type="dxa"/>
+        </w:tblCellMar>
+        <w:tblLook w:val="04A0" w:firstRow="1" w:lastRow="0" w:firstColumn="1" w:lastColumn="0" w:noHBand="0" w:noVBand="1"/>
+      </w:tblPr>
+      <w:tblGrid>
+        <w:gridCol w:w="1178"/>
+        <w:gridCol w:w="1634"/>
+        <w:gridCol w:w="1535"/>
+        <w:gridCol w:w="2074"/>
+        <w:gridCol w:w="2397"/>
+      </w:tblGrid>
+      <w:tr>
+        <w:trPr>
+          <w:trHeight w:val="400"/>
+        </w:trPr>
+        <w:tc>
+          <w:tcPr>
+            <w:tcW w:w="0" w:type="auto"/>
+            <w:gridSpan w:val="5"/>
+            <w:tcBorders>
+              <w:top w:val="single" w:sz="8" w:space="0" w:color="000000"/>
+              <w:left w:val="single" w:sz="8" w:space="0" w:color="000000"/>
+              <w:bottom w:val="single" w:sz="8" w:space="0" w:color="000000"/>
+              <w:right w:val="single" w:sz="8" w:space="0" w:color="000000"/>
+            </w:tcBorders>
+            <w:tcMar>
+              <w:top w:w="100" w:type="dxa"/>
+              <w:left w:w="100" w:type="dxa"/>
+              <w:bottom w:w="100" w:type="dxa"/>
+              <w:right w:w="100" w:type="dxa"/>
+            </w:tcMar>
+            <w:hideMark/>
+          </w:tcPr>
+          <w:p>
+            <w:pPr>
+              <w:spacing w:after="0" w:line="240" w:lineRule="auto"/>
+              <w:rPr>
+                <w:rFonts w:ascii="Arial" w:eastAsia="Times New Roman" w:hAnsi="Arial" w:cs="Arial"/>
+                <w:sz w:val="20"/>
+                <w:szCs w:val="20"/>
+                <w:lang w:val="es-MX" w:eastAsia="es-MX"/>
+              </w:rPr>
+            </w:pPr>
+            <w:r>
+              <w:rPr>
+                <w:rFonts w:ascii="Arial" w:eastAsia="Times New Roman" w:hAnsi="Arial" w:cs="Arial"/>
+                <w:b/>
+                <w:bCs/>
+                <w:color w:val="000000"/>
+                <w:sz w:val="20"/>
+                <w:szCs w:val="20"/>
+                <w:lang w:val="es-MX" w:eastAsia="es-MX"/>
+              </w:rPr>
+              <w:t>Objetivo de la Prueba:</w:t>
+            </w:r>
+            <w:r>
+              <w:rPr>
+                <w:rFonts w:ascii="Arial" w:eastAsia="Times New Roman" w:hAnsi="Arial" w:cs="Arial"/>
+                <w:color w:val="000000"/>
+                <w:sz w:val="20"/>
+                <w:szCs w:val="20"/>
+                <w:lang w:val="es-MX" w:eastAsia="es-MX"/>
+              </w:rPr>
+              <w:t xml:space="preserve"> Verificar </w:t>
+            </w:r>
+            <w:r>
+              <w:rPr>
+                <w:rFonts w:ascii="Arial" w:eastAsia="Times New Roman" w:hAnsi="Arial" w:cs="Arial"/>
+                <w:color w:val="000000"/>
+                <w:sz w:val="20"/>
+                <w:szCs w:val="20"/>
+                <w:lang w:val="es-MX" w:eastAsia="es-MX"/>
+              </w:rPr>
+              <w:t>que un cliente con</w:t>
+            </w:r>
+            <w:r>
+              <w:rPr>
+                <w:rFonts w:ascii="Arial" w:eastAsia="Times New Roman" w:hAnsi="Arial" w:cs="Arial"/>
+                <w:color w:val="000000"/>
+                <w:sz w:val="20"/>
+                <w:szCs w:val="20"/>
+                <w:lang w:val="es-MX" w:eastAsia="es-MX"/>
+              </w:rPr>
+              <w:t xml:space="preserve"> el</w:t>
+            </w:r>
+            <w:r>
+              <w:rPr>
+                <w:rFonts w:ascii="Arial" w:eastAsia="Times New Roman" w:hAnsi="Arial" w:cs="Arial"/>
+                <w:color w:val="000000"/>
+                <w:sz w:val="20"/>
+                <w:szCs w:val="20"/>
+                <w:lang w:val="es-MX" w:eastAsia="es-MX"/>
+              </w:rPr>
+              <w:t xml:space="preserve"> penúltimo número </w:t>
+            </w:r>
+            <w:r>
+              <w:rPr>
+                <w:rFonts w:ascii="Arial" w:eastAsia="Times New Roman" w:hAnsi="Arial" w:cs="Arial"/>
+                <w:color w:val="000000"/>
+                <w:sz w:val="20"/>
+                <w:szCs w:val="20"/>
+                <w:lang w:val="es-MX" w:eastAsia="es-MX"/>
+              </w:rPr>
+              <w:t>im</w:t>
+            </w:r>
+            <w:r>
+              <w:rPr>
+                <w:rFonts w:ascii="Arial" w:eastAsia="Times New Roman" w:hAnsi="Arial" w:cs="Arial"/>
+                <w:color w:val="000000"/>
+                <w:sz w:val="20"/>
+                <w:szCs w:val="20"/>
+                <w:lang w:val="es-MX" w:eastAsia="es-MX"/>
+              </w:rPr>
+              <w:t xml:space="preserve">par en la cedula no se puede registrar un día </w:t>
+            </w:r>
+            <w:r>
+              <w:rPr>
+                <w:rFonts w:ascii="Arial" w:eastAsia="Times New Roman" w:hAnsi="Arial" w:cs="Arial"/>
+                <w:color w:val="000000"/>
+                <w:sz w:val="20"/>
+                <w:szCs w:val="20"/>
+                <w:lang w:val="es-MX" w:eastAsia="es-MX"/>
+              </w:rPr>
+              <w:t>im</w:t>
+            </w:r>
+            <w:r>
+              <w:rPr>
+                <w:rFonts w:ascii="Arial" w:eastAsia="Times New Roman" w:hAnsi="Arial" w:cs="Arial"/>
+                <w:color w:val="000000"/>
+                <w:sz w:val="20"/>
+                <w:szCs w:val="20"/>
+                <w:lang w:val="es-MX" w:eastAsia="es-MX"/>
+              </w:rPr>
+              <w:t>par</w:t>
+            </w:r>
+          </w:p>
+        </w:tc>
+      </w:tr>
+      <w:tr>
+        <w:tc>
+          <w:tcPr>
+            <w:tcW w:w="0" w:type="auto"/>
+            <w:tcBorders>
+              <w:top w:val="single" w:sz="8" w:space="0" w:color="000000"/>
+              <w:left w:val="single" w:sz="8" w:space="0" w:color="000000"/>
+              <w:bottom w:val="single" w:sz="8" w:space="0" w:color="000000"/>
+              <w:right w:val="single" w:sz="8" w:space="0" w:color="000000"/>
+            </w:tcBorders>
+            <w:shd w:val="clear" w:color="auto" w:fill="EFEFEF"/>
+            <w:tcMar>
+              <w:top w:w="100" w:type="dxa"/>
+              <w:left w:w="100" w:type="dxa"/>
+              <w:bottom w:w="100" w:type="dxa"/>
+              <w:right w:w="100" w:type="dxa"/>
+            </w:tcMar>
+            <w:hideMark/>
+          </w:tcPr>
+          <w:p>
+            <w:pPr>
+              <w:spacing w:after="0" w:line="240" w:lineRule="auto"/>
+              <w:rPr>
+                <w:rFonts w:ascii="Arial" w:eastAsia="Times New Roman" w:hAnsi="Arial" w:cs="Arial"/>
+                <w:sz w:val="20"/>
+                <w:szCs w:val="20"/>
+                <w:lang w:val="es-MX" w:eastAsia="es-MX"/>
+              </w:rPr>
+            </w:pPr>
+            <w:r>
+              <w:rPr>
+                <w:rFonts w:ascii="Arial" w:eastAsia="Times New Roman" w:hAnsi="Arial" w:cs="Arial"/>
+                <w:b/>
+                <w:bCs/>
+                <w:color w:val="000000"/>
+                <w:sz w:val="20"/>
+                <w:szCs w:val="20"/>
+                <w:lang w:val="es-MX" w:eastAsia="es-MX"/>
+              </w:rPr>
+              <w:t>Clase</w:t>
+            </w:r>
+          </w:p>
+        </w:tc>
+        <w:tc>
+          <w:tcPr>
+            <w:tcW w:w="0" w:type="auto"/>
+            <w:tcBorders>
+              <w:top w:val="single" w:sz="8" w:space="0" w:color="000000"/>
+              <w:left w:val="single" w:sz="8" w:space="0" w:color="000000"/>
+              <w:bottom w:val="single" w:sz="8" w:space="0" w:color="000000"/>
+              <w:right w:val="single" w:sz="8" w:space="0" w:color="000000"/>
+            </w:tcBorders>
+            <w:shd w:val="clear" w:color="auto" w:fill="EFEFEF"/>
+            <w:tcMar>
+              <w:top w:w="100" w:type="dxa"/>
+              <w:left w:w="100" w:type="dxa"/>
+              <w:bottom w:w="100" w:type="dxa"/>
+              <w:right w:w="100" w:type="dxa"/>
+            </w:tcMar>
+            <w:hideMark/>
+          </w:tcPr>
+          <w:p>
+            <w:pPr>
+              <w:spacing w:after="0" w:line="240" w:lineRule="auto"/>
+              <w:rPr>
+                <w:rFonts w:ascii="Arial" w:eastAsia="Times New Roman" w:hAnsi="Arial" w:cs="Arial"/>
+                <w:sz w:val="20"/>
+                <w:szCs w:val="20"/>
+                <w:lang w:val="es-MX" w:eastAsia="es-MX"/>
+              </w:rPr>
+            </w:pPr>
+            <w:r>
+              <w:rPr>
+                <w:rFonts w:ascii="Arial" w:eastAsia="Times New Roman" w:hAnsi="Arial" w:cs="Arial"/>
+                <w:b/>
+                <w:bCs/>
+                <w:color w:val="000000"/>
+                <w:sz w:val="20"/>
+                <w:szCs w:val="20"/>
+                <w:lang w:val="es-MX" w:eastAsia="es-MX"/>
+              </w:rPr>
+              <w:t>Método</w:t>
+            </w:r>
+          </w:p>
+        </w:tc>
+        <w:tc>
+          <w:tcPr>
+            <w:tcW w:w="0" w:type="auto"/>
+            <w:tcBorders>
+              <w:top w:val="single" w:sz="8" w:space="0" w:color="000000"/>
+              <w:left w:val="single" w:sz="8" w:space="0" w:color="000000"/>
+              <w:bottom w:val="single" w:sz="8" w:space="0" w:color="000000"/>
+              <w:right w:val="single" w:sz="8" w:space="0" w:color="000000"/>
+            </w:tcBorders>
+            <w:shd w:val="clear" w:color="auto" w:fill="EFEFEF"/>
+            <w:tcMar>
+              <w:top w:w="100" w:type="dxa"/>
+              <w:left w:w="100" w:type="dxa"/>
+              <w:bottom w:w="100" w:type="dxa"/>
+              <w:right w:w="100" w:type="dxa"/>
+            </w:tcMar>
+            <w:hideMark/>
+          </w:tcPr>
+          <w:p>
+            <w:pPr>
+              <w:spacing w:after="0" w:line="240" w:lineRule="auto"/>
+              <w:rPr>
+                <w:rFonts w:ascii="Arial" w:eastAsia="Times New Roman" w:hAnsi="Arial" w:cs="Arial"/>
+                <w:sz w:val="20"/>
+                <w:szCs w:val="20"/>
+                <w:lang w:val="es-MX" w:eastAsia="es-MX"/>
+              </w:rPr>
+            </w:pPr>
+            <w:r>
+              <w:rPr>
+                <w:rFonts w:ascii="Arial" w:eastAsia="Times New Roman" w:hAnsi="Arial" w:cs="Arial"/>
+                <w:b/>
+                <w:bCs/>
+                <w:color w:val="000000"/>
+                <w:sz w:val="20"/>
+                <w:szCs w:val="20"/>
+                <w:lang w:val="es-MX" w:eastAsia="es-MX"/>
+              </w:rPr>
+              <w:t>Escenario</w:t>
+            </w:r>
+          </w:p>
+        </w:tc>
+        <w:tc>
+          <w:tcPr>
+            <w:tcW w:w="0" w:type="auto"/>
+            <w:tcBorders>
+              <w:top w:val="single" w:sz="8" w:space="0" w:color="000000"/>
+              <w:left w:val="single" w:sz="8" w:space="0" w:color="000000"/>
+              <w:bottom w:val="single" w:sz="8" w:space="0" w:color="000000"/>
+              <w:right w:val="single" w:sz="8" w:space="0" w:color="000000"/>
+            </w:tcBorders>
+            <w:shd w:val="clear" w:color="auto" w:fill="EFEFEF"/>
+            <w:tcMar>
+              <w:top w:w="100" w:type="dxa"/>
+              <w:left w:w="100" w:type="dxa"/>
+              <w:bottom w:w="100" w:type="dxa"/>
+              <w:right w:w="100" w:type="dxa"/>
+            </w:tcMar>
+            <w:hideMark/>
+          </w:tcPr>
+          <w:p>
+            <w:pPr>
+              <w:spacing w:after="0" w:line="240" w:lineRule="auto"/>
+              <w:rPr>
+                <w:rFonts w:ascii="Arial" w:eastAsia="Times New Roman" w:hAnsi="Arial" w:cs="Arial"/>
+                <w:sz w:val="20"/>
+                <w:szCs w:val="20"/>
+                <w:lang w:val="es-MX" w:eastAsia="es-MX"/>
+              </w:rPr>
+            </w:pPr>
+            <w:r>
+              <w:rPr>
+                <w:rFonts w:ascii="Arial" w:eastAsia="Times New Roman" w:hAnsi="Arial" w:cs="Arial"/>
+                <w:b/>
+                <w:bCs/>
+                <w:color w:val="000000"/>
+                <w:sz w:val="20"/>
+                <w:szCs w:val="20"/>
+                <w:lang w:val="es-MX" w:eastAsia="es-MX"/>
+              </w:rPr>
+              <w:t>Valores de Entrada</w:t>
+            </w:r>
+          </w:p>
+        </w:tc>
+        <w:tc>
+          <w:tcPr>
+            <w:tcW w:w="0" w:type="auto"/>
+            <w:tcBorders>
+              <w:top w:val="single" w:sz="8" w:space="0" w:color="000000"/>
+              <w:left w:val="single" w:sz="8" w:space="0" w:color="000000"/>
+              <w:bottom w:val="single" w:sz="8" w:space="0" w:color="000000"/>
+              <w:right w:val="single" w:sz="8" w:space="0" w:color="000000"/>
+            </w:tcBorders>
+            <w:shd w:val="clear" w:color="auto" w:fill="EFEFEF"/>
+            <w:tcMar>
+              <w:top w:w="100" w:type="dxa"/>
+              <w:left w:w="100" w:type="dxa"/>
+              <w:bottom w:w="100" w:type="dxa"/>
+              <w:right w:w="100" w:type="dxa"/>
+            </w:tcMar>
+            <w:hideMark/>
+          </w:tcPr>
+          <w:p>
+            <w:pPr>
+              <w:spacing w:after="0" w:line="240" w:lineRule="auto"/>
+              <w:rPr>
+                <w:rFonts w:ascii="Arial" w:eastAsia="Times New Roman" w:hAnsi="Arial" w:cs="Arial"/>
+                <w:sz w:val="20"/>
+                <w:szCs w:val="20"/>
+                <w:lang w:val="es-MX" w:eastAsia="es-MX"/>
+              </w:rPr>
+            </w:pPr>
+            <w:r>
+              <w:rPr>
+                <w:rFonts w:ascii="Arial" w:eastAsia="Times New Roman" w:hAnsi="Arial" w:cs="Arial"/>
+                <w:b/>
+                <w:bCs/>
+                <w:color w:val="000000"/>
+                <w:sz w:val="20"/>
+                <w:szCs w:val="20"/>
+                <w:lang w:val="es-MX" w:eastAsia="es-MX"/>
+              </w:rPr>
+              <w:t>Resultado</w:t>
+            </w:r>
+          </w:p>
+        </w:tc>
+      </w:tr>
+      <w:tr>
+        <w:tc>
+          <w:tcPr>
+            <w:tcW w:w="0" w:type="auto"/>
+            <w:tcBorders>
+              <w:top w:val="single" w:sz="8" w:space="0" w:color="000000"/>
+              <w:left w:val="single" w:sz="8" w:space="0" w:color="000000"/>
+              <w:bottom w:val="single" w:sz="8" w:space="0" w:color="000000"/>
+              <w:right w:val="single" w:sz="8" w:space="0" w:color="000000"/>
+            </w:tcBorders>
+            <w:tcMar>
+              <w:top w:w="100" w:type="dxa"/>
+              <w:left w:w="100" w:type="dxa"/>
+              <w:bottom w:w="100" w:type="dxa"/>
+              <w:right w:w="100" w:type="dxa"/>
+            </w:tcMar>
+            <w:hideMark/>
+          </w:tcPr>
+          <w:p>
+            <w:pPr>
+              <w:spacing w:after="0" w:line="240" w:lineRule="auto"/>
+              <w:rPr>
+                <w:rFonts w:ascii="Arial" w:eastAsia="Times New Roman" w:hAnsi="Arial" w:cs="Arial"/>
+                <w:sz w:val="20"/>
+                <w:szCs w:val="20"/>
+                <w:lang w:val="es-MX" w:eastAsia="es-MX"/>
+              </w:rPr>
+            </w:pPr>
+            <w:proofErr w:type="spellStart"/>
+            <w:r>
+              <w:rPr>
+                <w:rFonts w:ascii="Arial" w:eastAsia="Times New Roman" w:hAnsi="Arial" w:cs="Arial"/>
+                <w:sz w:val="20"/>
+                <w:szCs w:val="20"/>
+                <w:lang w:val="es-MX" w:eastAsia="es-MX"/>
+              </w:rPr>
+              <w:t>MiniMarket</w:t>
+            </w:r>
+            <w:proofErr w:type="spellEnd"/>
+          </w:p>
+        </w:tc>
+        <w:tc>
+          <w:tcPr>
+            <w:tcW w:w="0" w:type="auto"/>
+            <w:tcBorders>
+              <w:top w:val="single" w:sz="8" w:space="0" w:color="000000"/>
+              <w:left w:val="single" w:sz="8" w:space="0" w:color="000000"/>
+              <w:bottom w:val="single" w:sz="8" w:space="0" w:color="000000"/>
+              <w:right w:val="single" w:sz="8" w:space="0" w:color="000000"/>
+            </w:tcBorders>
+            <w:tcMar>
+              <w:top w:w="100" w:type="dxa"/>
+              <w:left w:w="100" w:type="dxa"/>
+              <w:bottom w:w="100" w:type="dxa"/>
+              <w:right w:w="100" w:type="dxa"/>
+            </w:tcMar>
+            <w:hideMark/>
+          </w:tcPr>
+          <w:p>
+            <w:pPr>
+              <w:spacing w:after="0" w:line="240" w:lineRule="auto"/>
+              <w:rPr>
+                <w:rFonts w:ascii="Arial" w:eastAsia="Times New Roman" w:hAnsi="Arial" w:cs="Arial"/>
+                <w:sz w:val="20"/>
+                <w:szCs w:val="20"/>
+                <w:lang w:val="es-MX" w:eastAsia="es-MX"/>
+              </w:rPr>
+            </w:pPr>
+            <w:proofErr w:type="spellStart"/>
+            <w:r>
+              <w:rPr>
+                <w:rFonts w:ascii="Arial" w:eastAsia="Times New Roman" w:hAnsi="Arial" w:cs="Arial"/>
+                <w:sz w:val="20"/>
+                <w:szCs w:val="20"/>
+                <w:lang w:val="es-MX" w:eastAsia="es-MX"/>
+              </w:rPr>
+              <w:t>registerAPerson</w:t>
+            </w:r>
+            <w:proofErr w:type="spellEnd"/>
+          </w:p>
+        </w:tc>
+        <w:tc>
+          <w:tcPr>
+            <w:tcW w:w="0" w:type="auto"/>
+            <w:tcBorders>
+              <w:top w:val="single" w:sz="8" w:space="0" w:color="000000"/>
+              <w:left w:val="single" w:sz="8" w:space="0" w:color="000000"/>
+              <w:bottom w:val="single" w:sz="8" w:space="0" w:color="000000"/>
+              <w:right w:val="single" w:sz="8" w:space="0" w:color="000000"/>
+            </w:tcBorders>
+            <w:tcMar>
+              <w:top w:w="100" w:type="dxa"/>
+              <w:left w:w="100" w:type="dxa"/>
+              <w:bottom w:w="100" w:type="dxa"/>
+              <w:right w:w="100" w:type="dxa"/>
+            </w:tcMar>
+            <w:hideMark/>
+          </w:tcPr>
+          <w:p>
+            <w:pPr>
+              <w:spacing w:after="0" w:line="240" w:lineRule="auto"/>
+              <w:rPr>
+                <w:rFonts w:ascii="Arial" w:eastAsia="Times New Roman" w:hAnsi="Arial" w:cs="Arial"/>
+                <w:sz w:val="20"/>
+                <w:szCs w:val="20"/>
+                <w:lang w:val="es-MX" w:eastAsia="es-MX"/>
+              </w:rPr>
+            </w:pPr>
+            <w:r>
+              <w:rPr>
+                <w:rFonts w:ascii="Arial" w:eastAsia="Times New Roman" w:hAnsi="Arial" w:cs="Arial"/>
+                <w:color w:val="000000"/>
+                <w:sz w:val="20"/>
+                <w:szCs w:val="20"/>
+                <w:lang w:val="es-MX" w:eastAsia="es-MX"/>
+              </w:rPr>
+              <w:t>setupScenary1</w:t>
+            </w:r>
+          </w:p>
+        </w:tc>
+        <w:tc>
+          <w:tcPr>
+            <w:tcW w:w="0" w:type="auto"/>
+            <w:tcBorders>
+              <w:top w:val="single" w:sz="8" w:space="0" w:color="000000"/>
+              <w:left w:val="single" w:sz="8" w:space="0" w:color="000000"/>
+              <w:bottom w:val="single" w:sz="8" w:space="0" w:color="000000"/>
+              <w:right w:val="single" w:sz="8" w:space="0" w:color="000000"/>
+            </w:tcBorders>
+            <w:tcMar>
+              <w:top w:w="100" w:type="dxa"/>
+              <w:left w:w="100" w:type="dxa"/>
+              <w:bottom w:w="100" w:type="dxa"/>
+              <w:right w:w="100" w:type="dxa"/>
+            </w:tcMar>
+            <w:hideMark/>
+          </w:tcPr>
+          <w:p>
+            <w:pPr>
+              <w:spacing w:after="0" w:line="240" w:lineRule="auto"/>
+              <w:rPr>
+                <w:rFonts w:ascii="Arial" w:eastAsia="Times New Roman" w:hAnsi="Arial" w:cs="Arial"/>
+                <w:sz w:val="20"/>
+                <w:szCs w:val="20"/>
+                <w:lang w:val="es-MX" w:eastAsia="es-MX"/>
+              </w:rPr>
+            </w:pPr>
+            <w:proofErr w:type="spellStart"/>
+            <w:r>
+              <w:rPr>
+                <w:rFonts w:ascii="Arial" w:eastAsia="Times New Roman" w:hAnsi="Arial" w:cs="Arial"/>
+                <w:color w:val="000000"/>
+                <w:sz w:val="20"/>
+                <w:szCs w:val="20"/>
+                <w:lang w:val="es-MX" w:eastAsia="es-MX"/>
+              </w:rPr>
+              <w:t>typeId</w:t>
+            </w:r>
+            <w:proofErr w:type="spellEnd"/>
+            <w:r>
+              <w:rPr>
+                <w:rFonts w:ascii="Arial" w:eastAsia="Times New Roman" w:hAnsi="Arial" w:cs="Arial"/>
+                <w:color w:val="000000"/>
+                <w:sz w:val="20"/>
+                <w:szCs w:val="20"/>
+                <w:lang w:val="es-MX" w:eastAsia="es-MX"/>
+              </w:rPr>
+              <w:t>=</w:t>
+            </w:r>
+            <w:r>
+              <w:rPr>
+                <w:rFonts w:ascii="Arial" w:eastAsia="Times New Roman" w:hAnsi="Arial" w:cs="Arial"/>
+                <w:color w:val="000000"/>
+                <w:sz w:val="20"/>
+                <w:szCs w:val="20"/>
+                <w:lang w:val="es-MX" w:eastAsia="es-MX"/>
+              </w:rPr>
+              <w:t>2</w:t>
+            </w:r>
+          </w:p>
+          <w:p>
+            <w:pPr>
+              <w:spacing w:after="0" w:line="240" w:lineRule="auto"/>
+              <w:rPr>
+                <w:rFonts w:ascii="Arial" w:eastAsia="Times New Roman" w:hAnsi="Arial" w:cs="Arial"/>
+                <w:sz w:val="20"/>
+                <w:szCs w:val="20"/>
+                <w:lang w:val="es-MX" w:eastAsia="es-MX"/>
+              </w:rPr>
+            </w:pPr>
+            <w:proofErr w:type="spellStart"/>
+            <w:r>
+              <w:rPr>
+                <w:rFonts w:ascii="Arial" w:eastAsia="Times New Roman" w:hAnsi="Arial" w:cs="Arial"/>
+                <w:color w:val="000000"/>
+                <w:sz w:val="20"/>
+                <w:szCs w:val="20"/>
+                <w:lang w:val="es-MX" w:eastAsia="es-MX"/>
+              </w:rPr>
+              <w:t>numberId</w:t>
+            </w:r>
+            <w:proofErr w:type="spellEnd"/>
+            <w:r>
+              <w:rPr>
+                <w:rFonts w:ascii="Arial" w:eastAsia="Times New Roman" w:hAnsi="Arial" w:cs="Arial"/>
+                <w:color w:val="000000"/>
+                <w:sz w:val="20"/>
+                <w:szCs w:val="20"/>
+                <w:lang w:val="es-MX" w:eastAsia="es-MX"/>
+              </w:rPr>
+              <w:t>=”</w:t>
+            </w:r>
+            <w:r>
+              <w:rPr>
+                <w:rFonts w:ascii="Arial" w:eastAsia="Times New Roman" w:hAnsi="Arial" w:cs="Arial"/>
+                <w:color w:val="000000"/>
+                <w:sz w:val="20"/>
+                <w:szCs w:val="20"/>
+                <w:lang w:val="es-MX" w:eastAsia="es-MX"/>
+              </w:rPr>
+              <w:t>12</w:t>
+            </w:r>
+            <w:r>
+              <w:rPr>
+                <w:rFonts w:ascii="Arial" w:eastAsia="Times New Roman" w:hAnsi="Arial" w:cs="Arial"/>
+                <w:color w:val="000000"/>
+                <w:sz w:val="20"/>
+                <w:szCs w:val="20"/>
+                <w:lang w:val="es-MX" w:eastAsia="es-MX"/>
+              </w:rPr>
+              <w:t>74</w:t>
+            </w:r>
+            <w:r>
+              <w:rPr>
+                <w:rFonts w:ascii="Arial" w:eastAsia="Times New Roman" w:hAnsi="Arial" w:cs="Arial"/>
+                <w:color w:val="000000"/>
+                <w:sz w:val="20"/>
+                <w:szCs w:val="20"/>
+                <w:lang w:val="es-MX" w:eastAsia="es-MX"/>
+              </w:rPr>
+              <w:t>416</w:t>
+            </w:r>
+            <w:r>
+              <w:rPr>
+                <w:rFonts w:ascii="Arial" w:eastAsia="Times New Roman" w:hAnsi="Arial" w:cs="Arial"/>
+                <w:color w:val="000000"/>
+                <w:sz w:val="20"/>
+                <w:szCs w:val="20"/>
+                <w:lang w:val="es-MX" w:eastAsia="es-MX"/>
+              </w:rPr>
+              <w:t>”</w:t>
+            </w:r>
+          </w:p>
+          <w:p>
+            <w:pPr>
+              <w:spacing w:after="0" w:line="240" w:lineRule="auto"/>
+              <w:rPr>
+                <w:rFonts w:ascii="Arial" w:eastAsia="Times New Roman" w:hAnsi="Arial" w:cs="Arial"/>
+                <w:sz w:val="20"/>
+                <w:szCs w:val="20"/>
+                <w:lang w:val="es-MX" w:eastAsia="es-MX"/>
+              </w:rPr>
+            </w:pPr>
+          </w:p>
+        </w:tc>
+        <w:tc>
+          <w:tcPr>
+            <w:tcW w:w="0" w:type="auto"/>
+            <w:tcBorders>
+              <w:top w:val="single" w:sz="8" w:space="0" w:color="000000"/>
+              <w:left w:val="single" w:sz="8" w:space="0" w:color="000000"/>
+              <w:bottom w:val="single" w:sz="8" w:space="0" w:color="000000"/>
+              <w:right w:val="single" w:sz="8" w:space="0" w:color="000000"/>
+            </w:tcBorders>
+            <w:tcMar>
+              <w:top w:w="100" w:type="dxa"/>
+              <w:left w:w="100" w:type="dxa"/>
+              <w:bottom w:w="100" w:type="dxa"/>
+              <w:right w:w="100" w:type="dxa"/>
+            </w:tcMar>
+            <w:hideMark/>
+          </w:tcPr>
+          <w:p>
+            <w:pPr>
+              <w:spacing w:after="0" w:line="240" w:lineRule="auto"/>
+              <w:rPr>
+                <w:rFonts w:ascii="Arial" w:eastAsia="Times New Roman" w:hAnsi="Arial" w:cs="Arial"/>
+                <w:sz w:val="20"/>
+                <w:szCs w:val="20"/>
+                <w:lang w:val="es-MX" w:eastAsia="es-MX"/>
+              </w:rPr>
+            </w:pPr>
+            <w:r>
+              <w:rPr>
+                <w:rFonts w:ascii="Arial" w:eastAsia="Times New Roman" w:hAnsi="Arial" w:cs="Arial"/>
+                <w:sz w:val="20"/>
+                <w:szCs w:val="20"/>
+                <w:u w:val="single"/>
+                <w:lang w:val="es-MX" w:eastAsia="es-MX"/>
+              </w:rPr>
+              <w:t>E</w:t>
+            </w:r>
+            <w:r>
+              <w:rPr>
+                <w:rFonts w:ascii="Arial" w:eastAsia="Times New Roman" w:hAnsi="Arial" w:cs="Arial"/>
+                <w:sz w:val="20"/>
+                <w:szCs w:val="20"/>
+                <w:u w:val="single"/>
+                <w:lang w:val="es-MX" w:eastAsia="es-MX"/>
+              </w:rPr>
+              <w:t>l</w:t>
+            </w:r>
+            <w:r>
+              <w:rPr>
+                <w:rFonts w:ascii="Arial" w:eastAsia="Times New Roman" w:hAnsi="Arial" w:cs="Arial"/>
+                <w:sz w:val="20"/>
+                <w:szCs w:val="20"/>
+                <w:lang w:val="es-MX" w:eastAsia="es-MX"/>
+              </w:rPr>
+              <w:t xml:space="preserve"> cliente no se registra. Además, se suma una persona a las que intentaron entrar</w:t>
             </w:r>
           </w:p>
         </w:tc>

</xml_diff>